<commit_message>
working on presentation slides
</commit_message>
<xml_diff>
--- a/Matthew Bardin Lecture Recital Program.docx
+++ b/Matthew Bardin Lecture Recital Program.docx
@@ -1,6 +1,6 @@
 
 <file path=word/document.xml><?xml version="1.0" encoding="utf-8"?>
-<w:document xmlns:wpc="http://schemas.microsoft.com/office/word/2010/wordprocessingCanvas" xmlns:cx="http://schemas.microsoft.com/office/drawing/2014/chartex" xmlns:cx1="http://schemas.microsoft.com/office/drawing/2015/9/8/chartex" xmlns:cx2="http://schemas.microsoft.com/office/drawing/2015/10/21/chartex" xmlns:cx3="http://schemas.microsoft.com/office/drawing/2016/5/9/chartex" xmlns:cx4="http://schemas.microsoft.com/office/drawing/2016/5/10/chartex" xmlns:cx5="http://schemas.microsoft.com/office/drawing/2016/5/11/chartex" xmlns:cx6="http://schemas.microsoft.com/office/drawing/2016/5/12/chartex" xmlns:cx7="http://schemas.microsoft.com/office/drawing/2016/5/13/chartex" xmlns:cx8="http://schemas.microsoft.com/office/drawing/2016/5/14/chartex" xmlns:mc="http://schemas.openxmlformats.org/markup-compatibility/2006" xmlns:aink="http://schemas.microsoft.com/office/drawing/2016/ink" xmlns:am3d="http://schemas.microsoft.com/office/drawing/2017/model3d" xmlns:o="urn:schemas-microsoft-com:office:office" xmlns:oel="http://schemas.microsoft.com/office/2019/extlst" xmlns:r="http://schemas.openxmlformats.org/officeDocument/2006/relationships" xmlns:m="http://schemas.openxmlformats.org/officeDocument/2006/math" xmlns:v="urn:schemas-microsoft-com:vml" xmlns:wp14="http://schemas.microsoft.com/office/word/2010/wordprocessingDrawing" xmlns:wp="http://schemas.openxmlformats.org/drawingml/2006/wordprocessingDrawing" xmlns:w10="urn:schemas-microsoft-com:office:word" xmlns:w="http://schemas.openxmlformats.org/wordprocessingml/2006/main" xmlns:w14="http://schemas.microsoft.com/office/word/2010/wordml" xmlns:w15="http://schemas.microsoft.com/office/word/2012/wordml" xmlns:w16cex="http://schemas.microsoft.com/office/word/2018/wordml/cex" xmlns:w16cid="http://schemas.microsoft.com/office/word/2016/wordml/cid" xmlns:w16="http://schemas.microsoft.com/office/word/2018/wordml" xmlns:w16sdtdh="http://schemas.microsoft.com/office/word/2020/wordml/sdtdatahash" xmlns:w16se="http://schemas.microsoft.com/office/word/2015/wordml/symex" xmlns:wpg="http://schemas.microsoft.com/office/word/2010/wordprocessingGroup" xmlns:wpi="http://schemas.microsoft.com/office/word/2010/wordprocessingInk" xmlns:wne="http://schemas.microsoft.com/office/word/2006/wordml" xmlns:wps="http://schemas.microsoft.com/office/word/2010/wordprocessingShape" mc:Ignorable="w14 w15 w16se w16cid w16 w16cex w16sdtdh wp14">
+<w:document xmlns:wpc="http://schemas.microsoft.com/office/word/2010/wordprocessingCanvas" xmlns:cx="http://schemas.microsoft.com/office/drawing/2014/chartex" xmlns:cx1="http://schemas.microsoft.com/office/drawing/2015/9/8/chartex" xmlns:cx2="http://schemas.microsoft.com/office/drawing/2015/10/21/chartex" xmlns:cx3="http://schemas.microsoft.com/office/drawing/2016/5/9/chartex" xmlns:cx4="http://schemas.microsoft.com/office/drawing/2016/5/10/chartex" xmlns:cx5="http://schemas.microsoft.com/office/drawing/2016/5/11/chartex" xmlns:cx6="http://schemas.microsoft.com/office/drawing/2016/5/12/chartex" xmlns:cx7="http://schemas.microsoft.com/office/drawing/2016/5/13/chartex" xmlns:cx8="http://schemas.microsoft.com/office/drawing/2016/5/14/chartex" xmlns:mc="http://schemas.openxmlformats.org/markup-compatibility/2006" xmlns:aink="http://schemas.microsoft.com/office/drawing/2016/ink" xmlns:am3d="http://schemas.microsoft.com/office/drawing/2017/model3d" xmlns:o="urn:schemas-microsoft-com:office:office" xmlns:oel="http://schemas.microsoft.com/office/2019/extlst" xmlns:r="http://schemas.openxmlformats.org/officeDocument/2006/relationships" xmlns:m="http://schemas.openxmlformats.org/officeDocument/2006/math" xmlns:v="urn:schemas-microsoft-com:vml" xmlns:wp14="http://schemas.microsoft.com/office/word/2010/wordprocessingDrawing" xmlns:wp="http://schemas.openxmlformats.org/drawingml/2006/wordprocessingDrawing" xmlns:w10="urn:schemas-microsoft-com:office:word" xmlns:w="http://schemas.openxmlformats.org/wordprocessingml/2006/main" xmlns:w14="http://schemas.microsoft.com/office/word/2010/wordml" xmlns:w15="http://schemas.microsoft.com/office/word/2012/wordml" xmlns:w16cex="http://schemas.microsoft.com/office/word/2018/wordml/cex" xmlns:w16cid="http://schemas.microsoft.com/office/word/2016/wordml/cid" xmlns:w16="http://schemas.microsoft.com/office/word/2018/wordml" xmlns:w16du="http://schemas.microsoft.com/office/word/2023/wordml/word16du" xmlns:w16sdtdh="http://schemas.microsoft.com/office/word/2020/wordml/sdtdatahash" xmlns:w16se="http://schemas.microsoft.com/office/word/2015/wordml/symex" xmlns:wpg="http://schemas.microsoft.com/office/word/2010/wordprocessingGroup" xmlns:wpi="http://schemas.microsoft.com/office/word/2010/wordprocessingInk" xmlns:wne="http://schemas.microsoft.com/office/word/2006/wordml" xmlns:wps="http://schemas.microsoft.com/office/word/2010/wordprocessingShape" mc:Ignorable="w14 w15 w16se w16cid w16 w16cex w16sdtdh wp14">
   <w:body>
     <w:p>
       <w:pPr>
@@ -49,21 +49,31 @@
         <w:rPr>
           <w:rFonts w:ascii="Futura PT Medium" w:hAnsi="Futura PT Medium"/>
         </w:rPr>
-        <w:t xml:space="preserve">April 18th, </w:t>
-      </w:r>
-      <w:proofErr w:type="gramStart"/>
-      <w:r>
-        <w:rPr>
-          <w:rFonts w:ascii="Futura PT Medium" w:hAnsi="Futura PT Medium"/>
-        </w:rPr>
-        <w:t>2023</w:t>
-      </w:r>
-      <w:proofErr w:type="gramEnd"/>
-      <w:r>
-        <w:rPr>
-          <w:rFonts w:ascii="Futura PT Medium" w:hAnsi="Futura PT Medium"/>
-        </w:rPr>
-        <w:t xml:space="preserve"> 7:30PM LSU Digital Media Center Theatre</w:t>
+        <w:t xml:space="preserve">April 18th, 2023 </w:t>
+      </w:r>
+      <w:r>
+        <w:rPr>
+          <w:rFonts w:ascii="Futura PT Medium" w:hAnsi="Futura PT Medium"/>
+        </w:rPr>
+        <w:t xml:space="preserve">- </w:t>
+      </w:r>
+      <w:r>
+        <w:rPr>
+          <w:rFonts w:ascii="Futura PT Medium" w:hAnsi="Futura PT Medium"/>
+        </w:rPr>
+        <w:t xml:space="preserve">7:30PM </w:t>
+      </w:r>
+      <w:r>
+        <w:rPr>
+          <w:rFonts w:ascii="Futura PT Medium" w:hAnsi="Futura PT Medium"/>
+        </w:rPr>
+        <w:t xml:space="preserve">- </w:t>
+      </w:r>
+      <w:r>
+        <w:rPr>
+          <w:rFonts w:ascii="Futura PT Medium" w:hAnsi="Futura PT Medium"/>
+        </w:rPr>
+        <w:t>LSU Digital Media Center Theatre</w:t>
       </w:r>
     </w:p>
     <w:p>
@@ -186,7 +196,7 @@
         <w:rPr>
           <w:rFonts w:ascii="Futura PT Medium" w:hAnsi="Futura PT Medium"/>
         </w:rPr>
-        <w:t xml:space="preserve">               Matthew Bardin</w:t>
+        <w:t xml:space="preserve">               </w:t>
       </w:r>
     </w:p>
     <w:p>
@@ -354,7 +364,19 @@
         <w:rPr>
           <w:rFonts w:ascii="Futura PT Medium" w:hAnsi="Futura PT Medium"/>
         </w:rPr>
-        <w:t xml:space="preserve">Software Components, Future Directions, &amp; Closing Notes             </w:t>
+        <w:t>Software Components</w:t>
+      </w:r>
+      <w:r>
+        <w:rPr>
+          <w:rFonts w:ascii="Futura PT Medium" w:hAnsi="Futura PT Medium"/>
+        </w:rPr>
+        <w:t xml:space="preserve">                                                             </w:t>
+      </w:r>
+      <w:r>
+        <w:rPr>
+          <w:rFonts w:ascii="Futura PT Medium" w:hAnsi="Futura PT Medium"/>
+        </w:rPr>
+        <w:t xml:space="preserve">            </w:t>
       </w:r>
       <w:r>
         <w:rPr>
@@ -407,75 +429,92 @@
         <w:rPr>
           <w:rFonts w:ascii="Futura PT Medium" w:hAnsi="Futura PT Medium"/>
         </w:rPr>
-        <w:t xml:space="preserve">15 mins)                                                                                                                                                                                                                         </w:t>
-      </w:r>
-    </w:p>
-    <w:p>
-      <w:pPr>
-        <w:jc w:val="center"/>
-        <w:rPr>
-          <w:rFonts w:ascii="Futura PT Medium" w:hAnsi="Futura PT Medium"/>
-        </w:rPr>
-      </w:pPr>
-      <w:r>
-        <w:rPr>
-          <w:rFonts w:ascii="Futura PT Medium" w:hAnsi="Futura PT Medium"/>
-        </w:rPr>
-        <w:t xml:space="preserve">                                               </w:t>
-      </w:r>
-      <w:r>
-        <w:rPr>
-          <w:rFonts w:ascii="Futura PT Medium" w:hAnsi="Futura PT Medium"/>
-        </w:rPr>
-        <w:t xml:space="preserve">                                    </w:t>
-      </w:r>
-      <w:r>
-        <w:rPr>
-          <w:rFonts w:ascii="Futura PT Medium" w:hAnsi="Futura PT Medium"/>
-        </w:rPr>
-        <w:t xml:space="preserve">   </w:t>
-      </w:r>
-      <w:r>
-        <w:rPr>
-          <w:rFonts w:ascii="Futura PT Medium" w:hAnsi="Futura PT Medium"/>
-        </w:rPr>
-        <w:t xml:space="preserve">     </w:t>
-      </w:r>
-      <w:r>
-        <w:rPr>
-          <w:rFonts w:ascii="Futura PT Medium" w:hAnsi="Futura PT Medium"/>
-        </w:rPr>
-        <w:t xml:space="preserve"> Adam Cope, </w:t>
-      </w:r>
-      <w:proofErr w:type="gramStart"/>
-      <w:r>
-        <w:rPr>
-          <w:rFonts w:ascii="Futura PT Medium" w:hAnsi="Futura PT Medium"/>
-        </w:rPr>
-        <w:t xml:space="preserve">Cyberinet </w:t>
-      </w:r>
-      <w:r>
-        <w:rPr>
-          <w:rFonts w:ascii="Futura PT Medium" w:hAnsi="Futura PT Medium"/>
-        </w:rPr>
-        <w:t xml:space="preserve"> &amp;</w:t>
-      </w:r>
-      <w:proofErr w:type="gramEnd"/>
-      <w:r>
-        <w:rPr>
-          <w:rFonts w:ascii="Futura PT Medium" w:hAnsi="Futura PT Medium"/>
-        </w:rPr>
-        <w:t xml:space="preserve"> </w:t>
-      </w:r>
-      <w:r>
-        <w:rPr>
-          <w:rFonts w:ascii="Futura PT Medium" w:hAnsi="Futura PT Medium"/>
-        </w:rPr>
-        <w:t>Matthew Bardin, Narrator</w:t>
-      </w:r>
-    </w:p>
-    <w:p>
-      <w:pPr>
+        <w:t xml:space="preserve">15 mins)    </w:t>
+      </w:r>
+      <w:r>
+        <w:rPr>
+          <w:rFonts w:ascii="Futura PT Medium" w:hAnsi="Futura PT Medium"/>
+        </w:rPr>
+        <w:t xml:space="preserve">                 </w:t>
+      </w:r>
+      <w:r>
+        <w:rPr>
+          <w:rFonts w:ascii="Futura PT Medium" w:hAnsi="Futura PT Medium"/>
+        </w:rPr>
+        <w:t>Adam Cope, Cyberinet &amp; Matthew Bardin, Narrator</w:t>
+      </w:r>
+      <w:r>
+        <w:rPr>
+          <w:rFonts w:ascii="Futura PT Medium" w:hAnsi="Futura PT Medium"/>
+        </w:rPr>
+        <w:t xml:space="preserve">            </w:t>
+      </w:r>
+    </w:p>
+    <w:p>
+      <w:pPr>
+        <w:rPr>
+          <w:rFonts w:ascii="Futura PT Medium" w:hAnsi="Futura PT Medium"/>
+        </w:rPr>
+      </w:pPr>
+      <w:r>
+        <w:rPr>
+          <w:rFonts w:ascii="Futura PT Medium" w:hAnsi="Futura PT Medium"/>
+        </w:rPr>
+        <w:t xml:space="preserve">                                                                                  </w:t>
+      </w:r>
+    </w:p>
+    <w:p>
+      <w:pPr>
+        <w:rPr>
+          <w:rFonts w:ascii="Futura PT Medium" w:hAnsi="Futura PT Medium"/>
+        </w:rPr>
+      </w:pPr>
+      <w:r>
+        <w:rPr>
+          <w:rFonts w:ascii="Futura PT Medium" w:hAnsi="Futura PT Medium"/>
+        </w:rPr>
+        <w:t xml:space="preserve">Future Directions, &amp; Closing Notes                                                </w:t>
+      </w:r>
+      <w:r>
+        <w:rPr>
+          <w:rFonts w:ascii="Futura PT Medium" w:hAnsi="Futura PT Medium"/>
+        </w:rPr>
+        <w:t xml:space="preserve">                                        </w:t>
+      </w:r>
+      <w:r>
+        <w:rPr>
+          <w:rFonts w:ascii="Futura PT Medium" w:hAnsi="Futura PT Medium"/>
+        </w:rPr>
+        <w:t xml:space="preserve">         Matthew Bardin</w:t>
+      </w:r>
+    </w:p>
+    <w:p>
+      <w:pPr>
+        <w:jc w:val="center"/>
+        <w:rPr>
+          <w:rFonts w:ascii="Futura PT Medium" w:hAnsi="Futura PT Medium"/>
+        </w:rPr>
+      </w:pPr>
+    </w:p>
+    <w:p>
+      <w:pPr>
+        <w:jc w:val="center"/>
+        <w:rPr>
+          <w:rFonts w:ascii="Futura PT Medium" w:hAnsi="Futura PT Medium"/>
+        </w:rPr>
+      </w:pPr>
+    </w:p>
+    <w:p>
+      <w:pPr>
+        <w:jc w:val="center"/>
+        <w:rPr>
+          <w:rFonts w:ascii="Futura PT Medium" w:hAnsi="Futura PT Medium"/>
+        </w:rPr>
+      </w:pPr>
+    </w:p>
+    <w:p>
+      <w:pPr>
+        <w:jc w:val="center"/>
         <w:rPr>
           <w:rFonts w:ascii="Futura PT Medium" w:hAnsi="Futura PT Medium"/>
         </w:rPr>
@@ -598,75 +637,31 @@
     </w:p>
     <w:p>
       <w:pPr>
-        <w:jc w:val="center"/>
-        <w:rPr>
-          <w:rFonts w:ascii="Futura PT Medium" w:hAnsi="Futura PT Medium"/>
-        </w:rPr>
-      </w:pPr>
-    </w:p>
-    <w:p>
-      <w:pPr>
-        <w:jc w:val="center"/>
-        <w:rPr>
-          <w:rFonts w:ascii="Futura PT Medium" w:hAnsi="Futura PT Medium"/>
-        </w:rPr>
-      </w:pPr>
-    </w:p>
-    <w:p>
-      <w:pPr>
-        <w:jc w:val="center"/>
-        <w:rPr>
-          <w:rFonts w:ascii="Futura PT Medium" w:hAnsi="Futura PT Medium"/>
-        </w:rPr>
-      </w:pPr>
-    </w:p>
-    <w:p>
-      <w:pPr>
-        <w:jc w:val="center"/>
-        <w:rPr>
-          <w:rFonts w:ascii="Futura PT Medium" w:hAnsi="Futura PT Medium"/>
-        </w:rPr>
-      </w:pPr>
-    </w:p>
-    <w:p>
-      <w:pPr>
-        <w:jc w:val="center"/>
-        <w:rPr>
-          <w:rFonts w:ascii="Futura PT Medium" w:hAnsi="Futura PT Medium"/>
-        </w:rPr>
-      </w:pPr>
-    </w:p>
-    <w:p>
-      <w:pPr>
-        <w:jc w:val="center"/>
-        <w:rPr>
-          <w:rFonts w:ascii="Futura PT Medium" w:hAnsi="Futura PT Medium"/>
-        </w:rPr>
-      </w:pPr>
-    </w:p>
-    <w:p>
-      <w:pPr>
-        <w:jc w:val="center"/>
-        <w:rPr>
-          <w:rFonts w:ascii="Futura PT Medium" w:hAnsi="Futura PT Medium"/>
-        </w:rPr>
-      </w:pPr>
-    </w:p>
-    <w:p>
-      <w:pPr>
-        <w:jc w:val="center"/>
-        <w:rPr>
-          <w:rFonts w:ascii="Futura PT Medium" w:hAnsi="Futura PT Medium"/>
-        </w:rPr>
-      </w:pPr>
-    </w:p>
-    <w:p>
-      <w:pPr>
-        <w:jc w:val="center"/>
-        <w:rPr>
-          <w:rFonts w:ascii="Futura PT Medium" w:hAnsi="Futura PT Medium"/>
-        </w:rPr>
-      </w:pPr>
+        <w:rPr>
+          <w:rFonts w:ascii="Futura PT Medium" w:hAnsi="Futura PT Medium"/>
+        </w:rPr>
+      </w:pPr>
+    </w:p>
+    <w:p>
+      <w:pPr>
+        <w:jc w:val="center"/>
+        <w:rPr>
+          <w:rFonts w:ascii="Futura PT Medium" w:hAnsi="Futura PT Medium"/>
+        </w:rPr>
+      </w:pPr>
+      <w:r>
+        <w:rPr>
+          <w:rFonts w:ascii="Futura PT Medium" w:hAnsi="Futura PT Medium"/>
+        </w:rPr>
+        <w:lastRenderedPageBreak/>
+        <w:t xml:space="preserve">Performer </w:t>
+      </w:r>
+      <w:r>
+        <w:rPr>
+          <w:rFonts w:ascii="Futura PT Medium" w:hAnsi="Futura PT Medium"/>
+        </w:rPr>
+        <w:t>Biographies</w:t>
+      </w:r>
     </w:p>
     <w:p>
       <w:pPr>
@@ -710,6 +705,19 @@
           <w:rFonts w:ascii="Futura PT Medium" w:hAnsi="Futura PT Medium"/>
         </w:rPr>
       </w:pPr>
+    </w:p>
+    <w:p>
+      <w:pPr>
+        <w:rPr>
+          <w:rFonts w:ascii="Futura PT Medium" w:hAnsi="Futura PT Medium"/>
+        </w:rPr>
+      </w:pPr>
+      <w:r>
+        <w:rPr>
+          <w:rFonts w:ascii="Futura PT Medium" w:hAnsi="Futura PT Medium"/>
+        </w:rPr>
+        <w:t xml:space="preserve">Matthew Bardin: </w:t>
+      </w:r>
     </w:p>
     <w:p>
       <w:pPr>
@@ -804,35 +812,7 @@
         <w:rPr>
           <w:rFonts w:ascii="Futura PT Medium" w:hAnsi="Futura PT Medium"/>
         </w:rPr>
-        <w:t xml:space="preserve">Matthew has studied with Drs. Sydney Hodkinson, </w:t>
-      </w:r>
-      <w:proofErr w:type="spellStart"/>
-      <w:r>
-        <w:rPr>
-          <w:rFonts w:ascii="Futura PT Medium" w:hAnsi="Futura PT Medium"/>
-        </w:rPr>
-        <w:t>Eun</w:t>
-      </w:r>
-      <w:proofErr w:type="spellEnd"/>
-      <w:r>
-        <w:rPr>
-          <w:rFonts w:ascii="Futura PT Medium" w:hAnsi="Futura PT Medium"/>
-        </w:rPr>
-        <w:t xml:space="preserve"> Young Lee, Tina </w:t>
-      </w:r>
-      <w:proofErr w:type="spellStart"/>
-      <w:r>
-        <w:rPr>
-          <w:rFonts w:ascii="Futura PT Medium" w:hAnsi="Futura PT Medium"/>
-        </w:rPr>
-        <w:t>Tallon</w:t>
-      </w:r>
-      <w:proofErr w:type="spellEnd"/>
-      <w:r>
-        <w:rPr>
-          <w:rFonts w:ascii="Futura PT Medium" w:hAnsi="Futura PT Medium"/>
-        </w:rPr>
-        <w:t xml:space="preserve">, and most </w:t>
+        <w:t xml:space="preserve">Matthew has studied with Drs. Sydney Hodkinson, Eun Young Lee, Tina Tallon, and most </w:t>
       </w:r>
       <w:r>
         <w:rPr>
@@ -1452,6 +1432,7 @@
   <w:style w:type="character" w:default="1" w:styleId="DefaultParagraphFont">
     <w:name w:val="Default Paragraph Font"/>
     <w:uiPriority w:val="1"/>
+    <w:semiHidden/>
     <w:unhideWhenUsed/>
   </w:style>
   <w:style w:type="table" w:default="1" w:styleId="TableNormal">

</xml_diff>